<commit_message>
Ajout de la partie vba dans la notice.
</commit_message>
<xml_diff>
--- a/User_Guide_Network_Analysis_Tool.docx
+++ b/User_Guide_Network_Analysis_Tool.docx
@@ -37,16 +37,20 @@
         <w:rPr>
           <w:b/>
           <w:bCs/>
-          <w:lang w:val="en-US"/>
-        </w:rPr>
-      </w:pPr>
-      <w:r>
-        <w:rPr>
-          <w:b/>
-          <w:bCs/>
-          <w:lang w:val="en-US"/>
-        </w:rPr>
-        <w:t>1. Phase 1: Data Structuring (TXT to CSV)</w:t>
+          <w:sz w:val="36"/>
+          <w:szCs w:val="36"/>
+          <w:lang w:val="en-US"/>
+        </w:rPr>
+      </w:pPr>
+      <w:r>
+        <w:rPr>
+          <w:b/>
+          <w:bCs/>
+          <w:sz w:val="36"/>
+          <w:szCs w:val="36"/>
+          <w:lang w:val="en-US"/>
+        </w:rPr>
+        <w:t>Phase 1: Data Structuring (TXT to CSV)</w:t>
       </w:r>
     </w:p>
     <w:p>
@@ -345,17 +349,21 @@
         <w:rPr>
           <w:b/>
           <w:bCs/>
-          <w:lang w:val="en-US"/>
-        </w:rPr>
-      </w:pPr>
-      <w:r>
-        <w:rPr>
-          <w:b/>
-          <w:bCs/>
+          <w:sz w:val="36"/>
+          <w:szCs w:val="36"/>
+          <w:lang w:val="en-US"/>
+        </w:rPr>
+      </w:pPr>
+      <w:r>
+        <w:rPr>
+          <w:b/>
+          <w:bCs/>
+          <w:sz w:val="36"/>
+          <w:szCs w:val="36"/>
           <w:lang w:val="en-US"/>
         </w:rPr>
         <w:lastRenderedPageBreak/>
-        <w:t>2. Phase 2: Manual Analysis in Excel</w:t>
+        <w:t>Phase 2: Manual Analysis in Excel</w:t>
       </w:r>
     </w:p>
     <w:p>
@@ -456,14 +464,22 @@
           <w:b/>
           <w:bCs/>
           <w:noProof/>
+          <w:lang w:val="en-GB"/>
         </w:rPr>
         <w:t>Import:</w:t>
       </w:r>
       <w:r>
         <w:rPr>
           <w:noProof/>
-        </w:rPr>
-        <w:t xml:space="preserve"> Open Excel and import Network_Analysis.csv (Data &gt; From Text/CSV). Ensure the delimiter is set to </w:t>
+          <w:lang w:val="en-GB"/>
+        </w:rPr>
+        <w:t xml:space="preserve"> Open Excel and import Network_Analysis.csv (Data &gt; From Text/CSV). </w:t>
+      </w:r>
+      <w:r>
+        <w:rPr>
+          <w:noProof/>
+        </w:rPr>
+        <w:t xml:space="preserve">Ensure the delimiter is set to </w:t>
       </w:r>
       <w:r>
         <w:rPr>
@@ -731,21 +747,28 @@
         <w:rPr>
           <w:b/>
           <w:bCs/>
-        </w:rPr>
-        <w:lastRenderedPageBreak/>
+          <w:lang w:val="en-GB"/>
+        </w:rPr>
         <w:t>Select Data:</w:t>
       </w:r>
       <w:r>
+        <w:rPr>
+          <w:lang w:val="en-GB"/>
+        </w:rPr>
         <w:t xml:space="preserve"> Click any cell in your data and press </w:t>
       </w:r>
       <w:r>
         <w:rPr>
           <w:b/>
           <w:bCs/>
+          <w:lang w:val="en-GB"/>
         </w:rPr>
         <w:t>Ctrl+A</w:t>
       </w:r>
       <w:r>
+        <w:rPr>
+          <w:lang w:val="en-GB"/>
+        </w:rPr>
         <w:t xml:space="preserve"> to select the entire table.</w:t>
       </w:r>
     </w:p>
@@ -763,31 +786,46 @@
         <w:rPr>
           <w:b/>
           <w:bCs/>
+          <w:lang w:val="en-GB"/>
         </w:rPr>
         <w:t>Create Pivot Table:</w:t>
       </w:r>
       <w:r>
+        <w:rPr>
+          <w:lang w:val="en-GB"/>
+        </w:rPr>
         <w:t xml:space="preserve"> Go to the </w:t>
       </w:r>
       <w:r>
         <w:rPr>
           <w:b/>
           <w:bCs/>
+          <w:lang w:val="en-GB"/>
         </w:rPr>
         <w:t>Insert</w:t>
       </w:r>
       <w:r>
+        <w:rPr>
+          <w:lang w:val="en-GB"/>
+        </w:rPr>
         <w:t xml:space="preserve"> tab and click on </w:t>
       </w:r>
       <w:r>
         <w:rPr>
           <w:b/>
           <w:bCs/>
+          <w:lang w:val="en-GB"/>
         </w:rPr>
         <w:t>PivotTable</w:t>
       </w:r>
       <w:r>
-        <w:t xml:space="preserve">. Click </w:t>
+        <w:rPr>
+          <w:lang w:val="en-GB"/>
+        </w:rPr>
+        <w:t xml:space="preserve">. </w:t>
+      </w:r>
+      <w:r>
+        <w:t xml:space="preserve">Click </w:t>
       </w:r>
       <w:r>
         <w:rPr>
@@ -817,7 +855,7 @@
           <w:noProof/>
         </w:rPr>
         <w:drawing>
-          <wp:anchor distT="0" distB="0" distL="114300" distR="114300" simplePos="0" relativeHeight="251661312" behindDoc="0" locked="0" layoutInCell="1" allowOverlap="1" wp14:anchorId="6BCE46EB" wp14:editId="639E1753">
+          <wp:anchor distT="0" distB="0" distL="114300" distR="114300" simplePos="0" relativeHeight="251661312" behindDoc="0" locked="0" layoutInCell="1" allowOverlap="1" wp14:anchorId="6BCE46EB" wp14:editId="1263B6F9">
             <wp:simplePos x="0" y="0"/>
             <wp:positionH relativeFrom="margin">
               <wp:align>right</wp:align>
@@ -1139,7 +1177,6 @@
           <w:b/>
           <w:bCs/>
         </w:rPr>
-        <w:lastRenderedPageBreak/>
         <w:t>Configure Fields:</w:t>
       </w:r>
     </w:p>
@@ -1147,28 +1184,42 @@
       <w:pPr>
         <w:pStyle w:val="NormalWeb"/>
         <w:ind w:left="720" w:firstLine="696"/>
-      </w:pPr>
-      <w:r>
+        <w:rPr>
+          <w:lang w:val="en-GB"/>
+        </w:rPr>
+      </w:pPr>
+      <w:r>
+        <w:rPr>
+          <w:lang w:val="en-GB"/>
+        </w:rPr>
         <w:t xml:space="preserve">Drag </w:t>
       </w:r>
       <w:r>
         <w:rPr>
           <w:b/>
           <w:bCs/>
+          <w:lang w:val="en-GB"/>
         </w:rPr>
         <w:t>Source</w:t>
       </w:r>
       <w:r>
+        <w:rPr>
+          <w:lang w:val="en-GB"/>
+        </w:rPr>
         <w:t xml:space="preserve"> into the </w:t>
       </w:r>
       <w:r>
         <w:rPr>
           <w:b/>
           <w:bCs/>
+          <w:lang w:val="en-GB"/>
         </w:rPr>
         <w:t>Rows</w:t>
       </w:r>
       <w:r>
+        <w:rPr>
+          <w:lang w:val="en-GB"/>
+        </w:rPr>
         <w:t xml:space="preserve"> area.</w:t>
       </w:r>
     </w:p>
@@ -1176,28 +1227,42 @@
       <w:pPr>
         <w:pStyle w:val="NormalWeb"/>
         <w:ind w:left="720" w:firstLine="696"/>
-      </w:pPr>
-      <w:r>
+        <w:rPr>
+          <w:lang w:val="en-GB"/>
+        </w:rPr>
+      </w:pPr>
+      <w:r>
+        <w:rPr>
+          <w:lang w:val="en-GB"/>
+        </w:rPr>
         <w:t xml:space="preserve">Drag </w:t>
       </w:r>
       <w:r>
         <w:rPr>
           <w:b/>
           <w:bCs/>
+          <w:lang w:val="en-GB"/>
         </w:rPr>
         <w:t>Source</w:t>
       </w:r>
       <w:r>
+        <w:rPr>
+          <w:lang w:val="en-GB"/>
+        </w:rPr>
         <w:t xml:space="preserve"> again into the </w:t>
       </w:r>
       <w:r>
         <w:rPr>
           <w:b/>
           <w:bCs/>
+          <w:lang w:val="en-GB"/>
         </w:rPr>
         <w:t>Values</w:t>
       </w:r>
       <w:r>
+        <w:rPr>
+          <w:lang w:val="en-GB"/>
+        </w:rPr>
         <w:t xml:space="preserve"> area (it should show "Count of Source").</w:t>
       </w:r>
     </w:p>
@@ -1205,28 +1270,42 @@
       <w:pPr>
         <w:pStyle w:val="NormalWeb"/>
         <w:ind w:left="720" w:firstLine="696"/>
-      </w:pPr>
-      <w:r>
+        <w:rPr>
+          <w:lang w:val="en-GB"/>
+        </w:rPr>
+      </w:pPr>
+      <w:r>
+        <w:rPr>
+          <w:lang w:val="en-GB"/>
+        </w:rPr>
         <w:t xml:space="preserve">Drag </w:t>
       </w:r>
       <w:r>
         <w:rPr>
           <w:b/>
           <w:bCs/>
+          <w:lang w:val="en-GB"/>
         </w:rPr>
         <w:t>Destination</w:t>
       </w:r>
       <w:r>
+        <w:rPr>
+          <w:lang w:val="en-GB"/>
+        </w:rPr>
         <w:t xml:space="preserve"> into the </w:t>
       </w:r>
       <w:r>
         <w:rPr>
           <w:b/>
           <w:bCs/>
+          <w:lang w:val="en-GB"/>
         </w:rPr>
         <w:t>Filters</w:t>
       </w:r>
       <w:r>
+        <w:rPr>
+          <w:lang w:val="en-GB"/>
+        </w:rPr>
         <w:t xml:space="preserve"> area</w:t>
       </w:r>
     </w:p>
@@ -1390,7 +1469,6 @@
           <w:b/>
           <w:bCs/>
         </w:rPr>
-        <w:lastRenderedPageBreak/>
         <w:t>Identify the Threat:</w:t>
       </w:r>
     </w:p>
@@ -1400,12 +1478,14 @@
         <w:rPr>
           <w:b/>
           <w:bCs/>
-        </w:rPr>
-      </w:pPr>
-      <w:r>
-        <w:rPr>
-          <w:b/>
-          <w:bCs/>
+          <w:lang w:val="en-GB"/>
+        </w:rPr>
+      </w:pPr>
+      <w:r>
+        <w:rPr>
+          <w:b/>
+          <w:bCs/>
+          <w:lang w:val="en-GB"/>
         </w:rPr>
         <w:t>Use the Destination filter at the top of the sheet to select only ssh.</w:t>
       </w:r>
@@ -1416,6 +1496,7 @@
         <w:rPr>
           <w:b/>
           <w:bCs/>
+          <w:lang w:val="en-GB"/>
         </w:rPr>
       </w:pPr>
       <w:r>
@@ -1481,6 +1562,7 @@
         <w:rPr>
           <w:b/>
           <w:bCs/>
+          <w:lang w:val="en-GB"/>
         </w:rPr>
       </w:pPr>
     </w:p>
@@ -1490,6 +1572,7 @@
         <w:rPr>
           <w:b/>
           <w:bCs/>
+          <w:lang w:val="en-GB"/>
         </w:rPr>
       </w:pPr>
     </w:p>
@@ -1499,6 +1582,7 @@
         <w:rPr>
           <w:b/>
           <w:bCs/>
+          <w:lang w:val="en-GB"/>
         </w:rPr>
       </w:pPr>
     </w:p>
@@ -1508,6 +1592,7 @@
         <w:rPr>
           <w:b/>
           <w:bCs/>
+          <w:lang w:val="en-GB"/>
         </w:rPr>
       </w:pPr>
     </w:p>
@@ -1517,6 +1602,7 @@
         <w:rPr>
           <w:b/>
           <w:bCs/>
+          <w:lang w:val="en-GB"/>
         </w:rPr>
       </w:pPr>
     </w:p>
@@ -1526,12 +1612,14 @@
         <w:rPr>
           <w:b/>
           <w:bCs/>
-        </w:rPr>
-      </w:pPr>
-      <w:r>
-        <w:rPr>
-          <w:b/>
-          <w:bCs/>
+          <w:lang w:val="en-GB"/>
+        </w:rPr>
+      </w:pPr>
+      <w:r>
+        <w:rPr>
+          <w:b/>
+          <w:bCs/>
+          <w:lang w:val="en-GB"/>
         </w:rPr>
         <w:t>Right-click on any number in the "Count" column and select Sort &gt; Sort Largest to Smallest.</w:t>
       </w:r>
@@ -1542,12 +1630,14 @@
         <w:rPr>
           <w:b/>
           <w:bCs/>
-        </w:rPr>
-      </w:pPr>
-      <w:r>
-        <w:rPr>
-          <w:b/>
-          <w:bCs/>
+          <w:lang w:val="en-GB"/>
+        </w:rPr>
+      </w:pPr>
+      <w:r>
+        <w:rPr>
+          <w:b/>
+          <w:bCs/>
+          <w:lang w:val="en-GB"/>
         </w:rPr>
         <w:t>Finding: You will see IP 192.168.190.130 appearing at the top with different source ports, confirming the Brute Force attack.</w:t>
       </w:r>
@@ -1573,179 +1663,383 @@
         <w:rPr>
           <w:b/>
           <w:bCs/>
-          <w:lang w:val="en-US"/>
-        </w:rPr>
-      </w:pPr>
-    </w:p>
-    <w:p>
-      <w:pPr>
-        <w:rPr>
-          <w:b/>
-          <w:bCs/>
-          <w:lang w:val="en-US"/>
-        </w:rPr>
-      </w:pPr>
-    </w:p>
-    <w:p>
-      <w:pPr>
-        <w:rPr>
-          <w:b/>
-          <w:bCs/>
-          <w:lang w:val="en-US"/>
-        </w:rPr>
-      </w:pPr>
-    </w:p>
-    <w:p>
-      <w:pPr>
-        <w:rPr>
-          <w:b/>
-          <w:bCs/>
-          <w:lang w:val="en-US"/>
-        </w:rPr>
-      </w:pPr>
-    </w:p>
-    <w:p>
-      <w:pPr>
-        <w:rPr>
-          <w:b/>
-          <w:bCs/>
-          <w:lang w:val="en-US"/>
-        </w:rPr>
-      </w:pPr>
-    </w:p>
-    <w:p>
-      <w:pPr>
-        <w:rPr>
-          <w:b/>
-          <w:bCs/>
-          <w:lang w:val="en-US"/>
-        </w:rPr>
-      </w:pPr>
-    </w:p>
-    <w:p>
-      <w:pPr>
-        <w:rPr>
-          <w:b/>
-          <w:bCs/>
-          <w:lang w:val="en-US"/>
-        </w:rPr>
-      </w:pPr>
-    </w:p>
-    <w:p>
-      <w:pPr>
-        <w:rPr>
-          <w:b/>
-          <w:bCs/>
-          <w:lang w:val="en-US"/>
-        </w:rPr>
-      </w:pPr>
-    </w:p>
-    <w:p>
-      <w:pPr>
-        <w:rPr>
-          <w:b/>
-          <w:bCs/>
-          <w:lang w:val="en-US"/>
-        </w:rPr>
-      </w:pPr>
-    </w:p>
-    <w:p>
-      <w:pPr>
-        <w:rPr>
-          <w:b/>
-          <w:bCs/>
-          <w:lang w:val="en-US"/>
-        </w:rPr>
-      </w:pPr>
-    </w:p>
-    <w:p>
-      <w:pPr>
-        <w:rPr>
-          <w:b/>
-          <w:bCs/>
-          <w:lang w:val="en-US"/>
-        </w:rPr>
-      </w:pPr>
-    </w:p>
-    <w:p>
-      <w:pPr>
-        <w:rPr>
-          <w:b/>
-          <w:bCs/>
-          <w:lang w:val="en-US"/>
-        </w:rPr>
-      </w:pPr>
-    </w:p>
-    <w:p>
-      <w:pPr>
-        <w:rPr>
-          <w:b/>
-          <w:bCs/>
-          <w:lang w:val="en-US"/>
-        </w:rPr>
-      </w:pPr>
-    </w:p>
-    <w:p>
-      <w:pPr>
-        <w:rPr>
-          <w:b/>
-          <w:bCs/>
-          <w:lang w:val="en-US"/>
-        </w:rPr>
-      </w:pPr>
-    </w:p>
-    <w:p>
-      <w:pPr>
-        <w:rPr>
-          <w:b/>
-          <w:bCs/>
-          <w:lang w:val="en-US"/>
-        </w:rPr>
-      </w:pPr>
-    </w:p>
-    <w:p>
-      <w:pPr>
-        <w:rPr>
-          <w:b/>
-          <w:bCs/>
-          <w:lang w:val="en-US"/>
-        </w:rPr>
-      </w:pPr>
-    </w:p>
-    <w:p>
-      <w:pPr>
-        <w:rPr>
-          <w:b/>
-          <w:bCs/>
-          <w:lang w:val="en-US"/>
-        </w:rPr>
-      </w:pPr>
-    </w:p>
-    <w:p>
-      <w:pPr>
-        <w:rPr>
-          <w:b/>
-          <w:bCs/>
-          <w:lang w:val="en-US"/>
-        </w:rPr>
-      </w:pPr>
-    </w:p>
-    <w:p>
-      <w:pPr>
-        <w:rPr>
-          <w:b/>
-          <w:bCs/>
-          <w:lang w:val="en-US"/>
-        </w:rPr>
-      </w:pPr>
-      <w:r>
-        <w:rPr>
-          <w:b/>
-          <w:bCs/>
-          <w:lang w:val="en-US"/>
-        </w:rPr>
-        <w:lastRenderedPageBreak/>
-        <w:t>3. Phase 3: Automated Reporting (CSV to MD)</w:t>
+          <w:sz w:val="36"/>
+          <w:szCs w:val="36"/>
+          <w:lang w:val="en-GB"/>
+        </w:rPr>
+      </w:pPr>
+      <w:r>
+        <w:rPr>
+          <w:b/>
+          <w:bCs/>
+          <w:sz w:val="36"/>
+          <w:szCs w:val="36"/>
+          <w:lang w:val="en-GB"/>
+        </w:rPr>
+        <w:t>Phase 3: Advanced Visual Dashboard (Excel VBA)</w:t>
+      </w:r>
+    </w:p>
+    <w:p>
+      <w:pPr>
+        <w:rPr>
+          <w:b/>
+          <w:bCs/>
+          <w:lang w:val="en-GB"/>
+        </w:rPr>
+      </w:pPr>
+      <w:r>
+        <w:rPr>
+          <w:b/>
+          <w:bCs/>
+          <w:lang w:val="en-GB"/>
+        </w:rPr>
+        <w:t>To get an immediate visual overview of the network health and security alerts, you can use our custom VBA Macro. This generates a professional dashboard with automated charts and risk assessments.</w:t>
+      </w:r>
+    </w:p>
+    <w:p>
+      <w:pPr>
+        <w:numPr>
+          <w:ilvl w:val="0"/>
+          <w:numId w:val="8"/>
+        </w:numPr>
+        <w:rPr>
+          <w:b/>
+          <w:bCs/>
+          <w:lang w:val="en-GB"/>
+        </w:rPr>
+      </w:pPr>
+      <w:r>
+        <w:rPr>
+          <w:b/>
+          <w:bCs/>
+          <w:lang w:val="en-GB"/>
+        </w:rPr>
+        <w:t>Open the Table: Go to the worksheet containing your imported network data.</w:t>
+      </w:r>
+    </w:p>
+    <w:p>
+      <w:pPr>
+        <w:numPr>
+          <w:ilvl w:val="0"/>
+          <w:numId w:val="8"/>
+        </w:numPr>
+        <w:rPr>
+          <w:b/>
+          <w:bCs/>
+          <w:lang w:val="en-GB"/>
+        </w:rPr>
+      </w:pPr>
+      <w:r>
+        <w:rPr>
+          <w:b/>
+          <w:bCs/>
+          <w:lang w:val="en-GB"/>
+        </w:rPr>
+        <w:t>Open VBA Editor: Press Alt + F11 on your keyboard to open the Microsoft Visual Basic for Applications window.</w:t>
+      </w:r>
+    </w:p>
+    <w:p>
+      <w:pPr>
+        <w:numPr>
+          <w:ilvl w:val="0"/>
+          <w:numId w:val="8"/>
+        </w:numPr>
+        <w:rPr>
+          <w:b/>
+          <w:bCs/>
+          <w:lang w:val="en-GB"/>
+        </w:rPr>
+      </w:pPr>
+      <w:r>
+        <w:rPr>
+          <w:b/>
+          <w:bCs/>
+          <w:lang w:val="en-GB"/>
+        </w:rPr>
+        <w:t>Insert Module: Go to the top menu, click on Insert, and then click on Module.</w:t>
+      </w:r>
+    </w:p>
+    <w:p>
+      <w:pPr>
+        <w:numPr>
+          <w:ilvl w:val="0"/>
+          <w:numId w:val="8"/>
+        </w:numPr>
+        <w:rPr>
+          <w:b/>
+          <w:bCs/>
+          <w:lang w:val="en-GB"/>
+        </w:rPr>
+      </w:pPr>
+      <w:r>
+        <w:rPr>
+          <w:b/>
+          <w:bCs/>
+          <w:lang w:val="en-GB"/>
+        </w:rPr>
+        <w:t>Paste Code: Open the file vba.txt provided in the toolset, copy the entire text, and paste it into the white code window of the new module.</w:t>
+      </w:r>
+    </w:p>
+    <w:p>
+      <w:pPr>
+        <w:numPr>
+          <w:ilvl w:val="0"/>
+          <w:numId w:val="8"/>
+        </w:numPr>
+        <w:rPr>
+          <w:b/>
+          <w:bCs/>
+          <w:lang w:val="en-GB"/>
+        </w:rPr>
+      </w:pPr>
+      <w:r>
+        <w:rPr>
+          <w:b/>
+          <w:bCs/>
+          <w:lang w:val="en-GB"/>
+        </w:rPr>
+        <w:t>Return to Excel: Press Alt + F11 again to return to your spreadsheet.</w:t>
+      </w:r>
+    </w:p>
+    <w:p>
+      <w:pPr>
+        <w:numPr>
+          <w:ilvl w:val="0"/>
+          <w:numId w:val="8"/>
+        </w:numPr>
+        <w:rPr>
+          <w:b/>
+          <w:bCs/>
+          <w:lang w:val="en-GB"/>
+        </w:rPr>
+      </w:pPr>
+      <w:r>
+        <w:rPr>
+          <w:b/>
+          <w:bCs/>
+          <w:lang w:val="en-GB"/>
+        </w:rPr>
+        <w:t>Run Macro: Press Alt + F8, select the macro named "AnalyseReseauComplete", and click Run.</w:t>
+      </w:r>
+    </w:p>
+    <w:p>
+      <w:pPr>
+        <w:rPr>
+          <w:b/>
+          <w:bCs/>
+          <w:lang w:val="en-GB"/>
+        </w:rPr>
+      </w:pPr>
+      <w:r>
+        <w:rPr>
+          <w:b/>
+          <w:bCs/>
+          <w:lang w:val="en-GB"/>
+        </w:rPr>
+        <w:t>Result: A new sheet named "Dashboard_Securite" will be created, featuring KPI cards, a security alert log, and a "Top Talkers" chart.</w:t>
+      </w:r>
+    </w:p>
+    <w:p>
+      <w:pPr>
+        <w:rPr>
+          <w:b/>
+          <w:bCs/>
+          <w:lang w:val="en-US"/>
+        </w:rPr>
+      </w:pPr>
+    </w:p>
+    <w:p>
+      <w:pPr>
+        <w:rPr>
+          <w:b/>
+          <w:bCs/>
+          <w:lang w:val="en-US"/>
+        </w:rPr>
+      </w:pPr>
+    </w:p>
+    <w:p>
+      <w:pPr>
+        <w:rPr>
+          <w:b/>
+          <w:bCs/>
+          <w:lang w:val="en-US"/>
+        </w:rPr>
+      </w:pPr>
+    </w:p>
+    <w:p>
+      <w:pPr>
+        <w:rPr>
+          <w:b/>
+          <w:bCs/>
+          <w:lang w:val="en-US"/>
+        </w:rPr>
+      </w:pPr>
+    </w:p>
+    <w:p>
+      <w:pPr>
+        <w:rPr>
+          <w:b/>
+          <w:bCs/>
+          <w:lang w:val="en-US"/>
+        </w:rPr>
+      </w:pPr>
+    </w:p>
+    <w:p>
+      <w:pPr>
+        <w:rPr>
+          <w:b/>
+          <w:bCs/>
+          <w:lang w:val="en-US"/>
+        </w:rPr>
+      </w:pPr>
+    </w:p>
+    <w:p>
+      <w:pPr>
+        <w:rPr>
+          <w:b/>
+          <w:bCs/>
+          <w:lang w:val="en-US"/>
+        </w:rPr>
+      </w:pPr>
+    </w:p>
+    <w:p>
+      <w:pPr>
+        <w:rPr>
+          <w:b/>
+          <w:bCs/>
+          <w:lang w:val="en-US"/>
+        </w:rPr>
+      </w:pPr>
+    </w:p>
+    <w:p>
+      <w:pPr>
+        <w:rPr>
+          <w:b/>
+          <w:bCs/>
+          <w:lang w:val="en-US"/>
+        </w:rPr>
+      </w:pPr>
+    </w:p>
+    <w:p>
+      <w:pPr>
+        <w:rPr>
+          <w:b/>
+          <w:bCs/>
+          <w:lang w:val="en-US"/>
+        </w:rPr>
+      </w:pPr>
+    </w:p>
+    <w:p>
+      <w:pPr>
+        <w:rPr>
+          <w:b/>
+          <w:bCs/>
+          <w:lang w:val="en-US"/>
+        </w:rPr>
+      </w:pPr>
+    </w:p>
+    <w:p>
+      <w:pPr>
+        <w:rPr>
+          <w:b/>
+          <w:bCs/>
+          <w:lang w:val="en-US"/>
+        </w:rPr>
+      </w:pPr>
+    </w:p>
+    <w:p>
+      <w:pPr>
+        <w:rPr>
+          <w:b/>
+          <w:bCs/>
+          <w:lang w:val="en-US"/>
+        </w:rPr>
+      </w:pPr>
+    </w:p>
+    <w:p>
+      <w:pPr>
+        <w:rPr>
+          <w:b/>
+          <w:bCs/>
+          <w:lang w:val="en-US"/>
+        </w:rPr>
+      </w:pPr>
+    </w:p>
+    <w:p>
+      <w:pPr>
+        <w:rPr>
+          <w:b/>
+          <w:bCs/>
+          <w:lang w:val="en-US"/>
+        </w:rPr>
+      </w:pPr>
+    </w:p>
+    <w:p>
+      <w:pPr>
+        <w:rPr>
+          <w:b/>
+          <w:bCs/>
+          <w:lang w:val="en-US"/>
+        </w:rPr>
+      </w:pPr>
+    </w:p>
+    <w:p>
+      <w:pPr>
+        <w:rPr>
+          <w:b/>
+          <w:bCs/>
+          <w:lang w:val="en-US"/>
+        </w:rPr>
+      </w:pPr>
+    </w:p>
+    <w:p>
+      <w:pPr>
+        <w:rPr>
+          <w:b/>
+          <w:bCs/>
+          <w:lang w:val="en-US"/>
+        </w:rPr>
+      </w:pPr>
+    </w:p>
+    <w:p>
+      <w:pPr>
+        <w:rPr>
+          <w:b/>
+          <w:bCs/>
+          <w:sz w:val="36"/>
+          <w:szCs w:val="36"/>
+          <w:lang w:val="en-US"/>
+        </w:rPr>
+      </w:pPr>
+      <w:r>
+        <w:rPr>
+          <w:b/>
+          <w:bCs/>
+          <w:sz w:val="36"/>
+          <w:szCs w:val="36"/>
+          <w:lang w:val="en-US"/>
+        </w:rPr>
+        <w:t xml:space="preserve">Phase </w:t>
+      </w:r>
+      <w:r>
+        <w:rPr>
+          <w:b/>
+          <w:bCs/>
+          <w:sz w:val="36"/>
+          <w:szCs w:val="36"/>
+          <w:lang w:val="en-US"/>
+        </w:rPr>
+        <w:t>4</w:t>
+      </w:r>
+      <w:r>
+        <w:rPr>
+          <w:b/>
+          <w:bCs/>
+          <w:sz w:val="36"/>
+          <w:szCs w:val="36"/>
+          <w:lang w:val="en-US"/>
+        </w:rPr>
+        <w:t>: Automated Reporting (CSV to MD)</w:t>
       </w:r>
     </w:p>
     <w:p>
@@ -1960,6 +2254,7 @@
           <w:noProof/>
           <w:lang w:val="en-US"/>
         </w:rPr>
+        <w:lastRenderedPageBreak/>
         <w:drawing>
           <wp:inline distT="0" distB="0" distL="0" distR="0" wp14:anchorId="3D493839" wp14:editId="6DE33074">
             <wp:extent cx="5760720" cy="4528185"/>
@@ -2001,7 +2296,6 @@
     <w:p/>
     <w:p>
       <w:r>
-        <w:lastRenderedPageBreak/>
         <w:pict w14:anchorId="1F3E7E47">
           <v:rect id="_x0000_i1026" style="width:0;height:1.5pt" o:hralign="center" o:hrstd="t" o:hr="t" fillcolor="#a0a0a0" stroked="f"/>
         </w:pict>
@@ -2012,35 +2306,55 @@
         <w:rPr>
           <w:b/>
           <w:bCs/>
-        </w:rPr>
-      </w:pPr>
-      <w:r>
-        <w:rPr>
-          <w:b/>
-          <w:bCs/>
-          <w:lang w:val="en-US"/>
-        </w:rPr>
-        <w:t xml:space="preserve">4. </w:t>
-      </w:r>
-      <w:r>
-        <w:rPr>
-          <w:b/>
-          <w:bCs/>
-        </w:rPr>
-        <w:t>Phase 4: Web Visualization (MD to HTML)</w:t>
-      </w:r>
-    </w:p>
-    <w:p>
-      <w:pPr>
-        <w:rPr>
-          <w:b/>
-          <w:bCs/>
-        </w:rPr>
-      </w:pPr>
-      <w:r>
-        <w:rPr>
-          <w:b/>
-          <w:bCs/>
+          <w:sz w:val="36"/>
+          <w:szCs w:val="36"/>
+          <w:lang w:val="en-GB"/>
+        </w:rPr>
+      </w:pPr>
+      <w:r>
+        <w:rPr>
+          <w:b/>
+          <w:bCs/>
+          <w:sz w:val="36"/>
+          <w:szCs w:val="36"/>
+          <w:lang w:val="en-GB"/>
+        </w:rPr>
+        <w:t xml:space="preserve">Phase </w:t>
+      </w:r>
+      <w:r>
+        <w:rPr>
+          <w:b/>
+          <w:bCs/>
+          <w:sz w:val="36"/>
+          <w:szCs w:val="36"/>
+          <w:lang w:val="en-GB"/>
+        </w:rPr>
+        <w:t>5</w:t>
+      </w:r>
+      <w:r>
+        <w:rPr>
+          <w:b/>
+          <w:bCs/>
+          <w:sz w:val="36"/>
+          <w:szCs w:val="36"/>
+          <w:lang w:val="en-GB"/>
+        </w:rPr>
+        <w:t>: Web Visualization (MD to HTML)</w:t>
+      </w:r>
+    </w:p>
+    <w:p>
+      <w:pPr>
+        <w:rPr>
+          <w:b/>
+          <w:bCs/>
+          <w:lang w:val="en-GB"/>
+        </w:rPr>
+      </w:pPr>
+      <w:r>
+        <w:rPr>
+          <w:b/>
+          <w:bCs/>
+          <w:lang w:val="en-GB"/>
         </w:rPr>
         <w:t>The final step of the pipeline converts the text-based report into a high-end, interactive web interface. This ensures the findings are presentable for a Security Operations Center (SOC) environment or for presentation to management.</w:t>
       </w:r>
@@ -2054,12 +2368,14 @@
         <w:rPr>
           <w:b/>
           <w:bCs/>
-        </w:rPr>
-      </w:pPr>
-      <w:r>
-        <w:rPr>
-          <w:b/>
-          <w:bCs/>
+          <w:lang w:val="en-GB"/>
+        </w:rPr>
+      </w:pPr>
+      <w:r>
+        <w:rPr>
+          <w:b/>
+          <w:bCs/>
+          <w:lang w:val="en-GB"/>
         </w:rPr>
         <w:t>Execution: Run python md_to_html.py.</w:t>
       </w:r>
@@ -2073,14 +2389,16 @@
         <w:rPr>
           <w:b/>
           <w:bCs/>
-        </w:rPr>
-      </w:pPr>
-      <w:r>
-        <w:rPr>
-          <w:b/>
-          <w:bCs/>
-        </w:rPr>
-        <w:t>Process: The script parses the Markdown syntax and injects it into a custom-designed HTML5 template using Bootstrap 5.</w:t>
+          <w:lang w:val="en-GB"/>
+        </w:rPr>
+      </w:pPr>
+      <w:r>
+        <w:rPr>
+          <w:b/>
+          <w:bCs/>
+          <w:lang w:val="en-GB"/>
+        </w:rPr>
+        <w:t>Process: The script parses the Markdown syntax and injects it into a custom-designed HTML template using Bootstrap 5.</w:t>
       </w:r>
     </w:p>
     <w:p>
@@ -2092,14 +2410,16 @@
         <w:rPr>
           <w:b/>
           <w:bCs/>
-        </w:rPr>
-      </w:pPr>
-      <w:r>
-        <w:rPr>
-          <w:b/>
-          <w:bCs/>
-        </w:rPr>
-        <w:t>Output: A file named Network_Report.html is created, featuring a modern "Cyber Dark Mode" design.</w:t>
+          <w:lang w:val="en-GB"/>
+        </w:rPr>
+      </w:pPr>
+      <w:r>
+        <w:rPr>
+          <w:b/>
+          <w:bCs/>
+          <w:lang w:val="en-GB"/>
+        </w:rPr>
+        <w:t>Output: A file named Network_Report.html is created, featuring a modern design.</w:t>
       </w:r>
     </w:p>
     <w:p>
@@ -2271,6 +2591,119 @@
     </w:lvl>
   </w:abstractNum>
   <w:abstractNum w:abstractNumId="1" w15:restartNumberingAfterBreak="0">
+    <w:nsid w:val="0ED411A3"/>
+    <w:multiLevelType w:val="multilevel"/>
+    <w:tmpl w:val="AD0C4822"/>
+    <w:lvl w:ilvl="0">
+      <w:start w:val="1"/>
+      <w:numFmt w:val="decimal"/>
+      <w:lvlText w:val="%1."/>
+      <w:lvlJc w:val="left"/>
+      <w:pPr>
+        <w:tabs>
+          <w:tab w:val="num" w:pos="720"/>
+        </w:tabs>
+        <w:ind w:left="720" w:hanging="360"/>
+      </w:pPr>
+    </w:lvl>
+    <w:lvl w:ilvl="1" w:tentative="1">
+      <w:start w:val="1"/>
+      <w:numFmt w:val="decimal"/>
+      <w:lvlText w:val="%2."/>
+      <w:lvlJc w:val="left"/>
+      <w:pPr>
+        <w:tabs>
+          <w:tab w:val="num" w:pos="1440"/>
+        </w:tabs>
+        <w:ind w:left="1440" w:hanging="360"/>
+      </w:pPr>
+    </w:lvl>
+    <w:lvl w:ilvl="2" w:tentative="1">
+      <w:start w:val="1"/>
+      <w:numFmt w:val="decimal"/>
+      <w:lvlText w:val="%3."/>
+      <w:lvlJc w:val="left"/>
+      <w:pPr>
+        <w:tabs>
+          <w:tab w:val="num" w:pos="2160"/>
+        </w:tabs>
+        <w:ind w:left="2160" w:hanging="360"/>
+      </w:pPr>
+    </w:lvl>
+    <w:lvl w:ilvl="3" w:tentative="1">
+      <w:start w:val="1"/>
+      <w:numFmt w:val="decimal"/>
+      <w:lvlText w:val="%4."/>
+      <w:lvlJc w:val="left"/>
+      <w:pPr>
+        <w:tabs>
+          <w:tab w:val="num" w:pos="2880"/>
+        </w:tabs>
+        <w:ind w:left="2880" w:hanging="360"/>
+      </w:pPr>
+    </w:lvl>
+    <w:lvl w:ilvl="4" w:tentative="1">
+      <w:start w:val="1"/>
+      <w:numFmt w:val="decimal"/>
+      <w:lvlText w:val="%5."/>
+      <w:lvlJc w:val="left"/>
+      <w:pPr>
+        <w:tabs>
+          <w:tab w:val="num" w:pos="3600"/>
+        </w:tabs>
+        <w:ind w:left="3600" w:hanging="360"/>
+      </w:pPr>
+    </w:lvl>
+    <w:lvl w:ilvl="5" w:tentative="1">
+      <w:start w:val="1"/>
+      <w:numFmt w:val="decimal"/>
+      <w:lvlText w:val="%6."/>
+      <w:lvlJc w:val="left"/>
+      <w:pPr>
+        <w:tabs>
+          <w:tab w:val="num" w:pos="4320"/>
+        </w:tabs>
+        <w:ind w:left="4320" w:hanging="360"/>
+      </w:pPr>
+    </w:lvl>
+    <w:lvl w:ilvl="6" w:tentative="1">
+      <w:start w:val="1"/>
+      <w:numFmt w:val="decimal"/>
+      <w:lvlText w:val="%7."/>
+      <w:lvlJc w:val="left"/>
+      <w:pPr>
+        <w:tabs>
+          <w:tab w:val="num" w:pos="5040"/>
+        </w:tabs>
+        <w:ind w:left="5040" w:hanging="360"/>
+      </w:pPr>
+    </w:lvl>
+    <w:lvl w:ilvl="7" w:tentative="1">
+      <w:start w:val="1"/>
+      <w:numFmt w:val="decimal"/>
+      <w:lvlText w:val="%8."/>
+      <w:lvlJc w:val="left"/>
+      <w:pPr>
+        <w:tabs>
+          <w:tab w:val="num" w:pos="5760"/>
+        </w:tabs>
+        <w:ind w:left="5760" w:hanging="360"/>
+      </w:pPr>
+    </w:lvl>
+    <w:lvl w:ilvl="8" w:tentative="1">
+      <w:start w:val="1"/>
+      <w:numFmt w:val="decimal"/>
+      <w:lvlText w:val="%9."/>
+      <w:lvlJc w:val="left"/>
+      <w:pPr>
+        <w:tabs>
+          <w:tab w:val="num" w:pos="6480"/>
+        </w:tabs>
+        <w:ind w:left="6480" w:hanging="360"/>
+      </w:pPr>
+    </w:lvl>
+  </w:abstractNum>
+  <w:abstractNum w:abstractNumId="2" w15:restartNumberingAfterBreak="0">
     <w:nsid w:val="19993DC8"/>
     <w:multiLevelType w:val="multilevel"/>
     <w:tmpl w:val="A14ECEC2"/>
@@ -2419,7 +2852,7 @@
       </w:rPr>
     </w:lvl>
   </w:abstractNum>
-  <w:abstractNum w:abstractNumId="2" w15:restartNumberingAfterBreak="0">
+  <w:abstractNum w:abstractNumId="3" w15:restartNumberingAfterBreak="0">
     <w:nsid w:val="3D214DF1"/>
     <w:multiLevelType w:val="multilevel"/>
     <w:tmpl w:val="93E8B9BE"/>
@@ -2568,7 +3001,7 @@
       </w:rPr>
     </w:lvl>
   </w:abstractNum>
-  <w:abstractNum w:abstractNumId="3" w15:restartNumberingAfterBreak="0">
+  <w:abstractNum w:abstractNumId="4" w15:restartNumberingAfterBreak="0">
     <w:nsid w:val="43137881"/>
     <w:multiLevelType w:val="multilevel"/>
     <w:tmpl w:val="8962E1B0"/>
@@ -2681,7 +3114,7 @@
       </w:pPr>
     </w:lvl>
   </w:abstractNum>
-  <w:abstractNum w:abstractNumId="4" w15:restartNumberingAfterBreak="0">
+  <w:abstractNum w:abstractNumId="5" w15:restartNumberingAfterBreak="0">
     <w:nsid w:val="4BEE3F1C"/>
     <w:multiLevelType w:val="multilevel"/>
     <w:tmpl w:val="C338E35E"/>
@@ -2830,7 +3263,7 @@
       </w:rPr>
     </w:lvl>
   </w:abstractNum>
-  <w:abstractNum w:abstractNumId="5" w15:restartNumberingAfterBreak="0">
+  <w:abstractNum w:abstractNumId="6" w15:restartNumberingAfterBreak="0">
     <w:nsid w:val="7B56557F"/>
     <w:multiLevelType w:val="multilevel"/>
     <w:tmpl w:val="4E743878"/>
@@ -2979,7 +3412,7 @@
       </w:rPr>
     </w:lvl>
   </w:abstractNum>
-  <w:abstractNum w:abstractNumId="6" w15:restartNumberingAfterBreak="0">
+  <w:abstractNum w:abstractNumId="7" w15:restartNumberingAfterBreak="0">
     <w:nsid w:val="7D3B2084"/>
     <w:multiLevelType w:val="multilevel"/>
     <w:tmpl w:val="1F3A7764"/>
@@ -3129,25 +3562,28 @@
     </w:lvl>
   </w:abstractNum>
   <w:num w:numId="1" w16cid:durableId="910625857">
-    <w:abstractNumId w:val="1"/>
+    <w:abstractNumId w:val="2"/>
   </w:num>
   <w:num w:numId="2" w16cid:durableId="1494761250">
-    <w:abstractNumId w:val="3"/>
+    <w:abstractNumId w:val="4"/>
   </w:num>
   <w:num w:numId="3" w16cid:durableId="562717658">
-    <w:abstractNumId w:val="4"/>
+    <w:abstractNumId w:val="5"/>
   </w:num>
   <w:num w:numId="4" w16cid:durableId="1312364114">
+    <w:abstractNumId w:val="7"/>
+  </w:num>
+  <w:num w:numId="5" w16cid:durableId="1647393860">
     <w:abstractNumId w:val="6"/>
   </w:num>
-  <w:num w:numId="5" w16cid:durableId="1647393860">
-    <w:abstractNumId w:val="5"/>
-  </w:num>
   <w:num w:numId="6" w16cid:durableId="664092298">
-    <w:abstractNumId w:val="2"/>
+    <w:abstractNumId w:val="3"/>
   </w:num>
   <w:num w:numId="7" w16cid:durableId="944074768">
     <w:abstractNumId w:val="0"/>
+  </w:num>
+  <w:num w:numId="8" w16cid:durableId="1343779316">
+    <w:abstractNumId w:val="1"/>
   </w:num>
 </w:numbering>
 </file>

</xml_diff>